<commit_message>
Added something to touchpad app protocol.docx
</commit_message>
<xml_diff>
--- a/Touchpad app protocol.docx
+++ b/Touchpad app protocol.docx
@@ -718,7 +718,45 @@
           <w:szCs w:val="24"/>
           <w:lang w:bidi="he-IL"/>
         </w:rPr>
-        <w:t>An example for a valid set of data:</w:t>
+        <w:t>An example for a valid set of data</w:t>
+      </w:r>
+      <w:r>
+        <w:rPr>
+          <w:sz w:val="24"/>
+          <w:szCs w:val="24"/>
+          <w:lang w:bidi="he-IL"/>
+        </w:rPr>
+        <w:t xml:space="preserve"> that describe a mouse movement with the relative coordinates dx = 50 and </w:t>
+      </w:r>
+      <w:proofErr w:type="spellStart"/>
+      <w:proofErr w:type="gramStart"/>
+      <w:r>
+        <w:rPr>
+          <w:sz w:val="24"/>
+          <w:szCs w:val="24"/>
+          <w:lang w:bidi="he-IL"/>
+        </w:rPr>
+        <w:t>dy</w:t>
+      </w:r>
+      <w:bookmarkStart w:id="0" w:name="_GoBack"/>
+      <w:bookmarkEnd w:id="0"/>
+      <w:proofErr w:type="spellEnd"/>
+      <w:proofErr w:type="gramEnd"/>
+      <w:r>
+        <w:rPr>
+          <w:sz w:val="24"/>
+          <w:szCs w:val="24"/>
+          <w:lang w:bidi="he-IL"/>
+        </w:rPr>
+        <w:t xml:space="preserve"> = -35</w:t>
+      </w:r>
+      <w:r>
+        <w:rPr>
+          <w:sz w:val="24"/>
+          <w:szCs w:val="24"/>
+          <w:lang w:bidi="he-IL"/>
+        </w:rPr>
+        <w:t>:</w:t>
       </w:r>
       <w:r>
         <w:rPr>
@@ -983,8 +1021,6 @@
           <w:lang w:bidi="he-IL"/>
         </w:rPr>
       </w:pPr>
-      <w:bookmarkStart w:id="0" w:name="_GoBack"/>
-      <w:bookmarkEnd w:id="0"/>
     </w:p>
     <w:p>
       <w:pPr>

</xml_diff>

<commit_message>
fixed table in "touchpad app protocol.docx"
</commit_message>
<xml_diff>
--- a/Touchpad app protocol.docx
+++ b/Touchpad app protocol.docx
@@ -82,18 +82,8 @@
           <w:szCs w:val="24"/>
           <w:lang w:bidi="he-IL"/>
         </w:rPr>
-        <w:t>The structure the sets of data</w:t>
+        <w:t>The structure the sets of data:</w:t>
       </w:r>
-      <w:proofErr w:type="gramStart"/>
-      <w:r>
-        <w:rPr>
-          <w:sz w:val="24"/>
-          <w:szCs w:val="24"/>
-          <w:lang w:bidi="he-IL"/>
-        </w:rPr>
-        <w:t>:</w:t>
-      </w:r>
-      <w:proofErr w:type="gramEnd"/>
       <w:r>
         <w:rPr>
           <w:sz w:val="24"/>
@@ -643,8 +633,10 @@
                 <w:szCs w:val="24"/>
                 <w:lang w:bidi="he-IL"/>
               </w:rPr>
-              <w:t>5</w:t>
-            </w:r>
+              <w:t>4</w:t>
+            </w:r>
+            <w:bookmarkStart w:id="0" w:name="_GoBack"/>
+            <w:bookmarkEnd w:id="0"/>
           </w:p>
         </w:tc>
         <w:tc>
@@ -738,8 +730,6 @@
         </w:rPr>
         <w:t>dy</w:t>
       </w:r>
-      <w:bookmarkStart w:id="0" w:name="_GoBack"/>
-      <w:bookmarkEnd w:id="0"/>
       <w:proofErr w:type="spellEnd"/>
       <w:proofErr w:type="gramEnd"/>
       <w:r>

</xml_diff>

<commit_message>
fixed a mistake in the protocol file
</commit_message>
<xml_diff>
--- a/Touchpad app protocol.docx
+++ b/Touchpad app protocol.docx
@@ -392,6 +392,125 @@
               </w:rPr>
               <w:t>up</w:t>
             </w:r>
+            <w:r>
+              <w:rPr>
+                <w:sz w:val="24"/>
+                <w:szCs w:val="24"/>
+                <w:lang w:bidi="he-IL"/>
+              </w:rPr>
+              <w:t>)</w:t>
+            </w:r>
+          </w:p>
+        </w:tc>
+      </w:tr>
+      <w:tr>
+        <w:tc>
+          <w:tcPr>
+            <w:cnfStyle w:val="001000000000" w:firstRow="0" w:lastRow="0" w:firstColumn="1" w:lastColumn="0" w:oddVBand="0" w:evenVBand="0" w:oddHBand="0" w:evenHBand="0" w:firstRowFirstColumn="0" w:firstRowLastColumn="0" w:lastRowFirstColumn="0" w:lastRowLastColumn="0"/>
+            <w:tcW w:w="1548" w:type="dxa"/>
+          </w:tcPr>
+          <w:p>
+            <w:pPr>
+              <w:rPr>
+                <w:sz w:val="24"/>
+                <w:szCs w:val="24"/>
+                <w:lang w:bidi="he-IL"/>
+              </w:rPr>
+            </w:pPr>
+            <w:r>
+              <w:rPr>
+                <w:sz w:val="24"/>
+                <w:szCs w:val="24"/>
+                <w:lang w:bidi="he-IL"/>
+              </w:rPr>
+              <w:t>1</w:t>
+            </w:r>
+          </w:p>
+        </w:tc>
+        <w:tc>
+          <w:tcPr>
+            <w:tcW w:w="3420" w:type="dxa"/>
+          </w:tcPr>
+          <w:p>
+            <w:pPr>
+              <w:cnfStyle w:val="000000000000" w:firstRow="0" w:lastRow="0" w:firstColumn="0" w:lastColumn="0" w:oddVBand="0" w:evenVBand="0" w:oddHBand="0" w:evenHBand="0" w:firstRowFirstColumn="0" w:firstRowLastColumn="0" w:lastRowFirstColumn="0" w:lastRowLastColumn="0"/>
+              <w:rPr>
+                <w:sz w:val="24"/>
+                <w:szCs w:val="24"/>
+                <w:lang w:bidi="he-IL"/>
+              </w:rPr>
+            </w:pPr>
+            <w:r>
+              <w:rPr>
+                <w:sz w:val="24"/>
+                <w:szCs w:val="24"/>
+                <w:lang w:bidi="he-IL"/>
+              </w:rPr>
+              <w:t>Left button</w:t>
+            </w:r>
+          </w:p>
+        </w:tc>
+        <w:tc>
+          <w:tcPr>
+            <w:tcW w:w="4608" w:type="dxa"/>
+          </w:tcPr>
+          <w:p>
+            <w:pPr>
+              <w:cnfStyle w:val="000000000000" w:firstRow="0" w:lastRow="0" w:firstColumn="0" w:lastColumn="0" w:oddVBand="0" w:evenVBand="0" w:oddHBand="0" w:evenHBand="0" w:firstRowFirstColumn="0" w:firstRowLastColumn="0" w:lastRowFirstColumn="0" w:lastRowLastColumn="0"/>
+              <w:rPr>
+                <w:sz w:val="24"/>
+                <w:szCs w:val="24"/>
+                <w:lang w:bidi="he-IL"/>
+              </w:rPr>
+            </w:pPr>
+            <w:r>
+              <w:rPr>
+                <w:sz w:val="24"/>
+                <w:szCs w:val="24"/>
+                <w:lang w:bidi="he-IL"/>
+              </w:rPr>
+              <w:t>Up/down</w:t>
+            </w:r>
+            <w:r>
+              <w:rPr>
+                <w:sz w:val="24"/>
+                <w:szCs w:val="24"/>
+                <w:lang w:bidi="he-IL"/>
+              </w:rPr>
+              <w:t xml:space="preserve"> - </w:t>
+            </w:r>
+            <w:r>
+              <w:rPr>
+                <w:sz w:val="24"/>
+                <w:szCs w:val="24"/>
+                <w:lang w:bidi="he-IL"/>
+              </w:rPr>
+              <w:t xml:space="preserve">0 for down, 1 for up, 2 </w:t>
+            </w:r>
+            <w:r>
+              <w:rPr>
+                <w:sz w:val="24"/>
+                <w:szCs w:val="24"/>
+                <w:lang w:bidi="he-IL"/>
+              </w:rPr>
+              <w:t xml:space="preserve">for click (when the touchpad is just </w:t>
+            </w:r>
+            <w:r>
+              <w:rPr>
+                <w:sz w:val="24"/>
+                <w:szCs w:val="24"/>
+                <w:lang w:bidi="he-IL"/>
+              </w:rPr>
+              <w:t>tapped we can’t describe it with button down/up</w:t>
+            </w:r>
+            <w:r>
+              <w:rPr>
+                <w:sz w:val="24"/>
+                <w:szCs w:val="24"/>
+                <w:lang w:bidi="he-IL"/>
+              </w:rPr>
+              <w:t>,</w:t>
+            </w:r>
             <w:bookmarkStart w:id="0" w:name="_GoBack"/>
             <w:bookmarkEnd w:id="0"/>
             <w:r>
@@ -400,94 +519,7 @@
                 <w:szCs w:val="24"/>
                 <w:lang w:bidi="he-IL"/>
               </w:rPr>
-              <w:t>)</w:t>
-            </w:r>
-          </w:p>
-        </w:tc>
-      </w:tr>
-      <w:tr>
-        <w:tc>
-          <w:tcPr>
-            <w:cnfStyle w:val="001000000000" w:firstRow="0" w:lastRow="0" w:firstColumn="1" w:lastColumn="0" w:oddVBand="0" w:evenVBand="0" w:oddHBand="0" w:evenHBand="0" w:firstRowFirstColumn="0" w:firstRowLastColumn="0" w:lastRowFirstColumn="0" w:lastRowLastColumn="0"/>
-            <w:tcW w:w="1548" w:type="dxa"/>
-          </w:tcPr>
-          <w:p>
-            <w:pPr>
-              <w:rPr>
-                <w:sz w:val="24"/>
-                <w:szCs w:val="24"/>
-                <w:lang w:bidi="he-IL"/>
-              </w:rPr>
-            </w:pPr>
-            <w:r>
-              <w:rPr>
-                <w:sz w:val="24"/>
-                <w:szCs w:val="24"/>
-                <w:lang w:bidi="he-IL"/>
-              </w:rPr>
-              <w:t>1</w:t>
-            </w:r>
-          </w:p>
-        </w:tc>
-        <w:tc>
-          <w:tcPr>
-            <w:tcW w:w="3420" w:type="dxa"/>
-          </w:tcPr>
-          <w:p>
-            <w:pPr>
-              <w:cnfStyle w:val="000000000000" w:firstRow="0" w:lastRow="0" w:firstColumn="0" w:lastColumn="0" w:oddVBand="0" w:evenVBand="0" w:oddHBand="0" w:evenHBand="0" w:firstRowFirstColumn="0" w:firstRowLastColumn="0" w:lastRowFirstColumn="0" w:lastRowLastColumn="0"/>
-              <w:rPr>
-                <w:sz w:val="24"/>
-                <w:szCs w:val="24"/>
-                <w:lang w:bidi="he-IL"/>
-              </w:rPr>
-            </w:pPr>
-            <w:r>
-              <w:rPr>
-                <w:sz w:val="24"/>
-                <w:szCs w:val="24"/>
-                <w:lang w:bidi="he-IL"/>
-              </w:rPr>
-              <w:t>Left button</w:t>
-            </w:r>
-          </w:p>
-        </w:tc>
-        <w:tc>
-          <w:tcPr>
-            <w:tcW w:w="4608" w:type="dxa"/>
-          </w:tcPr>
-          <w:p>
-            <w:pPr>
-              <w:cnfStyle w:val="000000000000" w:firstRow="0" w:lastRow="0" w:firstColumn="0" w:lastColumn="0" w:oddVBand="0" w:evenVBand="0" w:oddHBand="0" w:evenHBand="0" w:firstRowFirstColumn="0" w:firstRowLastColumn="0" w:lastRowFirstColumn="0" w:lastRowLastColumn="0"/>
-              <w:rPr>
-                <w:sz w:val="24"/>
-                <w:szCs w:val="24"/>
-                <w:lang w:bidi="he-IL"/>
-              </w:rPr>
-            </w:pPr>
-            <w:r>
-              <w:rPr>
-                <w:sz w:val="24"/>
-                <w:szCs w:val="24"/>
-                <w:lang w:bidi="he-IL"/>
-              </w:rPr>
-              <w:t>Up/down</w:t>
-            </w:r>
-            <w:r>
-              <w:rPr>
-                <w:sz w:val="24"/>
-                <w:szCs w:val="24"/>
-                <w:lang w:bidi="he-IL"/>
-              </w:rPr>
-              <w:t xml:space="preserve"> - </w:t>
-            </w:r>
-            <w:r>
-              <w:rPr>
-                <w:sz w:val="24"/>
-                <w:szCs w:val="24"/>
-                <w:lang w:bidi="he-IL"/>
-              </w:rPr>
-              <w:t>0 for down, 1 for up, 2 for click (when the touchpad is double tapped we can’t describe it with button down/up it’s a click )</w:t>
+              <w:t xml:space="preserve"> it’s a click )</w:t>
             </w:r>
           </w:p>
         </w:tc>

</xml_diff>